<commit_message>
Changes in RSBMS Task-1_University Data Base
</commit_message>
<xml_diff>
--- a/RDBMS/#RDBMS_Answer_task-1_University Database.docx
+++ b/RDBMS/#RDBMS_Answer_task-1_University Database.docx
@@ -6,7 +6,9 @@
       <w:pPr>
         <w:rPr>
           <w:b/>
+          <w:i/>
           <w:sz w:val="56"/>
+          <w:u w:val="single"/>
         </w:rPr>
       </w:pPr>
       <w:r>
@@ -44,20 +46,24 @@
         </w:rPr>
         <w:tab/>
       </w:r>
-      <w:r>
+      <w:bookmarkStart w:id="0" w:name="_GoBack"/>
+      <w:r>
+        <w:rPr>
+          <w:b/>
+          <w:i/>
+          <w:sz w:val="72"/>
+          <w:u w:val="single"/>
+        </w:rPr>
+        <w:t>#Task-1</w:t>
+      </w:r>
+      <w:bookmarkEnd w:id="0"/>
+    </w:p>
+    <w:p>
+      <w:pPr>
         <w:rPr>
           <w:b/>
           <w:sz w:val="56"/>
         </w:rPr>
-        <w:t>#Task-1</w:t>
-      </w:r>
-    </w:p>
-    <w:p>
-      <w:pPr>
-        <w:rPr>
-          <w:b/>
-          <w:sz w:val="56"/>
-        </w:rPr>
       </w:pPr>
     </w:p>
     <w:p>
@@ -578,6 +584,7 @@
         <w:ind w:left="5040"/>
       </w:pPr>
       <w:r>
+        <w:lastRenderedPageBreak/>
         <w:t>(12, 'Sociology'),</w:t>
       </w:r>
     </w:p>
@@ -586,7 +593,6 @@
         <w:ind w:left="5040"/>
       </w:pPr>
       <w:r>
-        <w:lastRenderedPageBreak/>
         <w:t>(13, 'History'),</w:t>
       </w:r>
     </w:p>
@@ -963,6 +969,7 @@
     </w:p>
     <w:p>
       <w:r>
+        <w:lastRenderedPageBreak/>
         <w:t>(13, 'Shreya', '</w:t>
       </w:r>
       <w:proofErr w:type="spellStart"/>
@@ -976,16 +983,458 @@
     </w:p>
     <w:p>
       <w:r>
+        <w:t>(14, '</w:t>
+      </w:r>
+      <w:proofErr w:type="spellStart"/>
+      <w:r>
+        <w:t>Siddharth</w:t>
+      </w:r>
+      <w:proofErr w:type="spellEnd"/>
+      <w:r>
+        <w:t>', 'Bansal', 'siddharth.bansal@example.com', '9776543210'),</w:t>
+      </w:r>
+    </w:p>
+    <w:p>
+      <w:r>
+        <w:t>(15, '</w:t>
+      </w:r>
+      <w:proofErr w:type="spellStart"/>
+      <w:r>
+        <w:t>Komal</w:t>
+      </w:r>
+      <w:proofErr w:type="spellEnd"/>
+      <w:r>
+        <w:t>', 'Aggarwal', 'komal.aggarwal@example.com', '9967321865');</w:t>
+      </w:r>
+    </w:p>
+    <w:p/>
+    <w:p>
+      <w:pPr>
+        <w:rPr>
+          <w:b/>
+          <w:sz w:val="28"/>
+        </w:rPr>
+      </w:pPr>
+    </w:p>
+    <w:p>
+      <w:pPr>
+        <w:rPr>
+          <w:b/>
+          <w:sz w:val="28"/>
+        </w:rPr>
+      </w:pPr>
+    </w:p>
+    <w:p>
+      <w:pPr>
+        <w:rPr>
+          <w:b/>
+          <w:sz w:val="28"/>
+        </w:rPr>
+      </w:pPr>
+      <w:r>
+        <w:rPr>
+          <w:b/>
+          <w:sz w:val="28"/>
+        </w:rPr>
+        <w:t>#</w:t>
+      </w:r>
+      <w:proofErr w:type="gramStart"/>
+      <w:r>
+        <w:rPr>
+          <w:b/>
+          <w:sz w:val="28"/>
+        </w:rPr>
+        <w:t xml:space="preserve">Create  </w:t>
+      </w:r>
+      <w:r>
+        <w:rPr>
+          <w:b/>
+          <w:sz w:val="28"/>
+        </w:rPr>
+        <w:t>Students</w:t>
+      </w:r>
+      <w:proofErr w:type="gramEnd"/>
+      <w:r>
+        <w:rPr>
+          <w:sz w:val="28"/>
+        </w:rPr>
+        <w:t xml:space="preserve"> </w:t>
+      </w:r>
+      <w:r>
+        <w:rPr>
+          <w:b/>
+          <w:sz w:val="28"/>
+        </w:rPr>
+        <w:t>Table :</w:t>
+      </w:r>
+    </w:p>
+    <w:p>
+      <w:r>
+        <w:t xml:space="preserve">   CREATE TABLE Students (</w:t>
+      </w:r>
+    </w:p>
+    <w:p>
+      <w:r>
+        <w:t xml:space="preserve">    </w:t>
+      </w:r>
+      <w:proofErr w:type="spellStart"/>
+      <w:proofErr w:type="gramStart"/>
+      <w:r>
+        <w:t>student_id</w:t>
+      </w:r>
+      <w:proofErr w:type="spellEnd"/>
+      <w:proofErr w:type="gramEnd"/>
+      <w:r>
+        <w:t xml:space="preserve"> INT PRIMARY KEY,</w:t>
+      </w:r>
+    </w:p>
+    <w:p>
+      <w:r>
+        <w:t xml:space="preserve">    </w:t>
+      </w:r>
+      <w:proofErr w:type="spellStart"/>
+      <w:proofErr w:type="gramStart"/>
+      <w:r>
+        <w:t>first_name</w:t>
+      </w:r>
+      <w:proofErr w:type="spellEnd"/>
+      <w:proofErr w:type="gramEnd"/>
+      <w:r>
+        <w:t xml:space="preserve"> VARCHAR(100) NOT NULL,</w:t>
+      </w:r>
+    </w:p>
+    <w:p>
+      <w:r>
+        <w:t xml:space="preserve">    </w:t>
+      </w:r>
+      <w:proofErr w:type="spellStart"/>
+      <w:proofErr w:type="gramStart"/>
+      <w:r>
+        <w:t>last_name</w:t>
+      </w:r>
+      <w:proofErr w:type="spellEnd"/>
+      <w:proofErr w:type="gramEnd"/>
+      <w:r>
+        <w:t xml:space="preserve"> VARCHAR(100) NOT NULL,</w:t>
+      </w:r>
+    </w:p>
+    <w:p>
+      <w:r>
+        <w:t xml:space="preserve">    </w:t>
+      </w:r>
+      <w:proofErr w:type="gramStart"/>
+      <w:r>
+        <w:t>email</w:t>
+      </w:r>
+      <w:proofErr w:type="gramEnd"/>
+      <w:r>
+        <w:t xml:space="preserve"> VARCHAR(100) NOT NULL,</w:t>
+      </w:r>
+    </w:p>
+    <w:p>
+      <w:r>
+        <w:t xml:space="preserve">    </w:t>
+      </w:r>
+      <w:proofErr w:type="gramStart"/>
+      <w:r>
+        <w:t>phone</w:t>
+      </w:r>
+      <w:proofErr w:type="gramEnd"/>
+      <w:r>
+        <w:t xml:space="preserve"> VARCHAR(20) NOT NULL,</w:t>
+      </w:r>
+    </w:p>
+    <w:p>
+      <w:r>
+        <w:t xml:space="preserve">    </w:t>
+      </w:r>
+      <w:proofErr w:type="spellStart"/>
+      <w:proofErr w:type="gramStart"/>
+      <w:r>
+        <w:t>date_of_birth</w:t>
+      </w:r>
+      <w:proofErr w:type="spellEnd"/>
+      <w:proofErr w:type="gramEnd"/>
+      <w:r>
+        <w:t xml:space="preserve"> DATE NOT NULL,</w:t>
+      </w:r>
+    </w:p>
+    <w:p>
+      <w:r>
+        <w:t xml:space="preserve">    </w:t>
+      </w:r>
+      <w:proofErr w:type="spellStart"/>
+      <w:proofErr w:type="gramStart"/>
+      <w:r>
+        <w:t>enrollment_date</w:t>
+      </w:r>
+      <w:proofErr w:type="spellEnd"/>
+      <w:proofErr w:type="gramEnd"/>
+      <w:r>
+        <w:t xml:space="preserve"> DATE NOT NULL,</w:t>
+      </w:r>
+    </w:p>
+    <w:p>
+      <w:r>
+        <w:t xml:space="preserve">    </w:t>
+      </w:r>
+      <w:proofErr w:type="spellStart"/>
+      <w:proofErr w:type="gramStart"/>
+      <w:r>
+        <w:t>department_id</w:t>
+      </w:r>
+      <w:proofErr w:type="spellEnd"/>
+      <w:proofErr w:type="gramEnd"/>
+      <w:r>
+        <w:t xml:space="preserve"> INT,</w:t>
+      </w:r>
+    </w:p>
+    <w:p>
+      <w:r>
+        <w:t xml:space="preserve">    FOREIGN KEY (</w:t>
+      </w:r>
+      <w:proofErr w:type="spellStart"/>
+      <w:r>
+        <w:t>department_id</w:t>
+      </w:r>
+      <w:proofErr w:type="spellEnd"/>
+      <w:r>
+        <w:t xml:space="preserve">) REFERENCES </w:t>
+      </w:r>
+      <w:proofErr w:type="gramStart"/>
+      <w:r>
+        <w:t>Departments(</w:t>
+      </w:r>
+      <w:proofErr w:type="spellStart"/>
+      <w:proofErr w:type="gramEnd"/>
+      <w:r>
+        <w:t>department_id</w:t>
+      </w:r>
+      <w:proofErr w:type="spellEnd"/>
+      <w:r>
+        <w:t>)</w:t>
+      </w:r>
+    </w:p>
+    <w:p>
+      <w:r>
+        <w:t>);</w:t>
+      </w:r>
+    </w:p>
+    <w:p/>
+    <w:p>
+      <w:pPr>
+        <w:rPr>
+          <w:b/>
+          <w:sz w:val="28"/>
+        </w:rPr>
+      </w:pPr>
+      <w:r>
+        <w:rPr>
+          <w:b/>
+          <w:sz w:val="28"/>
+        </w:rPr>
+        <w:t xml:space="preserve">#Insert Data into </w:t>
+      </w:r>
+      <w:r>
+        <w:rPr>
+          <w:b/>
+          <w:sz w:val="28"/>
+        </w:rPr>
+        <w:t>Students</w:t>
+      </w:r>
+      <w:r>
+        <w:rPr>
+          <w:sz w:val="28"/>
+        </w:rPr>
+        <w:t xml:space="preserve"> </w:t>
+      </w:r>
+      <w:proofErr w:type="gramStart"/>
+      <w:r>
+        <w:rPr>
+          <w:b/>
+          <w:sz w:val="28"/>
+        </w:rPr>
+        <w:t>Table :</w:t>
+      </w:r>
+      <w:proofErr w:type="gramEnd"/>
+      <w:r>
+        <w:rPr>
+          <w:b/>
+          <w:sz w:val="28"/>
+        </w:rPr>
+        <w:t xml:space="preserve"> </w:t>
+      </w:r>
+    </w:p>
+    <w:p>
+      <w:r>
+        <w:t>INSERT INTO Students (</w:t>
+      </w:r>
+      <w:proofErr w:type="spellStart"/>
+      <w:r>
+        <w:t>student_id</w:t>
+      </w:r>
+      <w:proofErr w:type="spellEnd"/>
+      <w:r>
+        <w:t xml:space="preserve">, </w:t>
+      </w:r>
+      <w:proofErr w:type="spellStart"/>
+      <w:r>
+        <w:t>first_name</w:t>
+      </w:r>
+      <w:proofErr w:type="spellEnd"/>
+      <w:r>
+        <w:t xml:space="preserve">, </w:t>
+      </w:r>
+      <w:proofErr w:type="spellStart"/>
+      <w:r>
+        <w:t>last_name</w:t>
+      </w:r>
+      <w:proofErr w:type="spellEnd"/>
+      <w:r>
+        <w:t xml:space="preserve">, email, phone, </w:t>
+      </w:r>
+      <w:proofErr w:type="spellStart"/>
+      <w:r>
+        <w:t>date_of_birth</w:t>
+      </w:r>
+      <w:proofErr w:type="spellEnd"/>
+      <w:r>
+        <w:t xml:space="preserve">, </w:t>
+      </w:r>
+      <w:proofErr w:type="spellStart"/>
+      <w:r>
+        <w:t>enrollment_date</w:t>
+      </w:r>
+      <w:proofErr w:type="spellEnd"/>
+      <w:r>
+        <w:t xml:space="preserve">, </w:t>
+      </w:r>
+      <w:proofErr w:type="spellStart"/>
+      <w:r>
+        <w:t>department_id</w:t>
+      </w:r>
+      <w:proofErr w:type="spellEnd"/>
+      <w:r>
+        <w:t>) VALUES</w:t>
+      </w:r>
+    </w:p>
+    <w:p>
+      <w:r>
+        <w:t>(1, 'Amit', 'Sharma', 'amit.sharma@student.com', '9876543210', '2000-05-10', '2020-07-01', 1),</w:t>
+      </w:r>
+    </w:p>
+    <w:p>
+      <w:r>
+        <w:t>(2, '</w:t>
+      </w:r>
+      <w:proofErr w:type="spellStart"/>
+      <w:r>
+        <w:t>Neha</w:t>
+      </w:r>
+      <w:proofErr w:type="spellEnd"/>
+      <w:r>
+        <w:t>', '</w:t>
+      </w:r>
+      <w:proofErr w:type="spellStart"/>
+      <w:r>
+        <w:t>Verma</w:t>
+      </w:r>
+      <w:proofErr w:type="spellEnd"/>
+      <w:r>
+        <w:t>', 'neha.verma@student.com', '9887654321', '1999-11-22', '2019-08-15', 2),</w:t>
+      </w:r>
+    </w:p>
+    <w:p>
+      <w:r>
+        <w:t>(3, 'Raj', 'Kumar', 'raj.kumar@student.com', '9776123456', '2001-03-14', '2021-06-10', 3),</w:t>
+      </w:r>
+    </w:p>
+    <w:p>
+      <w:r>
+        <w:t>(4, 'Riya', '</w:t>
+      </w:r>
+      <w:proofErr w:type="spellStart"/>
+      <w:r>
+        <w:t>Iyer</w:t>
+      </w:r>
+      <w:proofErr w:type="spellEnd"/>
+      <w:r>
+        <w:t>', 'riya.iyer@student.com', '9845123456', '2000-07-05', '2020-09-20', 4),</w:t>
+      </w:r>
+    </w:p>
+    <w:p>
+      <w:r>
+        <w:t>(5, '</w:t>
+      </w:r>
+      <w:proofErr w:type="spellStart"/>
+      <w:r>
+        <w:t>Sahil</w:t>
+      </w:r>
+      <w:proofErr w:type="spellEnd"/>
+      <w:r>
+        <w:t>', 'Patel', 'sahil.patel@student.com', '9998765432', '1998-12-30', '2018-01-10', 5),</w:t>
+      </w:r>
+    </w:p>
+    <w:p>
+      <w:r>
+        <w:t>(6, 'Maya', 'Reddy', 'maya.reddy@student.com', '9876549876', '2001-02-20', '2020-11-01', 6),</w:t>
+      </w:r>
+    </w:p>
+    <w:p>
+      <w:r>
+        <w:t>(7, '</w:t>
+      </w:r>
+      <w:proofErr w:type="spellStart"/>
+      <w:r>
+        <w:t>Vikram</w:t>
+      </w:r>
+      <w:proofErr w:type="spellEnd"/>
+      <w:r>
+        <w:t>', 'Joshi', 'vikram.joshi@student.com', '9801122334', '1999-06-11', '2020-03-10', 7),</w:t>
+      </w:r>
+    </w:p>
+    <w:p>
+      <w:r>
+        <w:t>(8, '</w:t>
+      </w:r>
+      <w:proofErr w:type="spellStart"/>
+      <w:r>
+        <w:t>Pooja</w:t>
+      </w:r>
+      <w:proofErr w:type="spellEnd"/>
+      <w:r>
+        <w:t>', 'Gupta', 'pooja.gupta@student.com', '9888776655', '2001-07-14', '2020-08-30', 8),</w:t>
+      </w:r>
+    </w:p>
+    <w:p>
+      <w:r>
+        <w:t>(9, 'Sandeep', 'Kumar', 'sandeep.kumar@student.com', '9887765432', '1999-10-05', '2019-07-25', 9),</w:t>
+      </w:r>
+    </w:p>
+    <w:p>
+      <w:r>
         <w:lastRenderedPageBreak/>
-        <w:t>(14, '</w:t>
-      </w:r>
-      <w:proofErr w:type="spellStart"/>
-      <w:r>
-        <w:t>Siddharth</w:t>
-      </w:r>
-      <w:proofErr w:type="spellEnd"/>
-      <w:r>
-        <w:t>', 'Bansal', 'siddharth.bansal@example.com', '9776543210'),</w:t>
+        <w:t>(10, 'Ravi', 'Mehta', 'ravi.mehta@student.com', '9712345678', '2000-04-22', '2020-12-15', 10),</w:t>
+      </w:r>
+    </w:p>
+    <w:p>
+      <w:r>
+        <w:t>(11, 'Anjali', 'Nair', 'anjali.nair@student.com', '9976543210', '2000-09-12', '2021-02-18', 1),</w:t>
+      </w:r>
+    </w:p>
+    <w:p>
+      <w:r>
+        <w:t>(12, 'Karan', 'Singh', 'karan.singh@student.com', '9765432109', '2001-01-05', '2021-03-12', 2),</w:t>
+      </w:r>
+    </w:p>
+    <w:p>
+      <w:r>
+        <w:t>(13, 'Shreya', 'Shukla', 'shreya.shukla@student.com', '9638527410', '2001-05-17', '2021-05-20', 3),</w:t>
+      </w:r>
+    </w:p>
+    <w:p>
+      <w:r>
+        <w:t>(14, 'Manish', 'Patel', 'manish.patel@student.com', '9348756234', '1999-08-19', '2020-09-05', 4),</w:t>
       </w:r>
     </w:p>
     <w:p>
@@ -994,11 +1443,187 @@
       </w:r>
       <w:proofErr w:type="spellStart"/>
       <w:r>
-        <w:t>Komal</w:t>
-      </w:r>
-      <w:proofErr w:type="spellEnd"/>
-      <w:r>
-        <w:t>', 'Aggarwal', 'komal.aggarwal@example.com', '9967321865');</w:t>
+        <w:t>Tanu</w:t>
+      </w:r>
+      <w:proofErr w:type="spellEnd"/>
+      <w:r>
+        <w:t>', 'Chopra', 'tanu.chopra@student.com', '9871234567', '2000-12-25', '2019-10-20', 5);</w:t>
+      </w:r>
+    </w:p>
+    <w:p>
+      <w:pPr>
+        <w:rPr>
+          <w:b/>
+          <w:sz w:val="28"/>
+        </w:rPr>
+      </w:pPr>
+      <w:r>
+        <w:rPr>
+          <w:b/>
+          <w:sz w:val="28"/>
+        </w:rPr>
+        <w:t>#</w:t>
+      </w:r>
+      <w:proofErr w:type="gramStart"/>
+      <w:r>
+        <w:rPr>
+          <w:b/>
+          <w:sz w:val="28"/>
+        </w:rPr>
+        <w:t xml:space="preserve">Create  </w:t>
+      </w:r>
+      <w:r>
+        <w:rPr>
+          <w:b/>
+          <w:sz w:val="28"/>
+        </w:rPr>
+        <w:t>Courses</w:t>
+      </w:r>
+      <w:proofErr w:type="gramEnd"/>
+      <w:r>
+        <w:t xml:space="preserve"> </w:t>
+      </w:r>
+      <w:r>
+        <w:rPr>
+          <w:b/>
+          <w:sz w:val="28"/>
+        </w:rPr>
+        <w:t>Table :</w:t>
+      </w:r>
+    </w:p>
+    <w:p>
+      <w:r>
+        <w:t>CREATE TABLE Courses (</w:t>
+      </w:r>
+    </w:p>
+    <w:p>
+      <w:r>
+        <w:t xml:space="preserve">    </w:t>
+      </w:r>
+      <w:proofErr w:type="spellStart"/>
+      <w:proofErr w:type="gramStart"/>
+      <w:r>
+        <w:t>course_id</w:t>
+      </w:r>
+      <w:proofErr w:type="spellEnd"/>
+      <w:proofErr w:type="gramEnd"/>
+      <w:r>
+        <w:t xml:space="preserve"> INT PRIMARY KEY,</w:t>
+      </w:r>
+    </w:p>
+    <w:p>
+      <w:r>
+        <w:t xml:space="preserve">    </w:t>
+      </w:r>
+      <w:proofErr w:type="spellStart"/>
+      <w:proofErr w:type="gramStart"/>
+      <w:r>
+        <w:t>course_name</w:t>
+      </w:r>
+      <w:proofErr w:type="spellEnd"/>
+      <w:proofErr w:type="gramEnd"/>
+      <w:r>
+        <w:t xml:space="preserve"> VARCHAR(100) NOT NULL,</w:t>
+      </w:r>
+    </w:p>
+    <w:p>
+      <w:r>
+        <w:t xml:space="preserve">    </w:t>
+      </w:r>
+      <w:proofErr w:type="spellStart"/>
+      <w:proofErr w:type="gramStart"/>
+      <w:r>
+        <w:t>department_id</w:t>
+      </w:r>
+      <w:proofErr w:type="spellEnd"/>
+      <w:proofErr w:type="gramEnd"/>
+      <w:r>
+        <w:t xml:space="preserve"> INT,</w:t>
+      </w:r>
+    </w:p>
+    <w:p>
+      <w:r>
+        <w:t xml:space="preserve">    </w:t>
+      </w:r>
+      <w:proofErr w:type="spellStart"/>
+      <w:proofErr w:type="gramStart"/>
+      <w:r>
+        <w:t>professor_id</w:t>
+      </w:r>
+      <w:proofErr w:type="spellEnd"/>
+      <w:proofErr w:type="gramEnd"/>
+      <w:r>
+        <w:t xml:space="preserve"> INT,</w:t>
+      </w:r>
+    </w:p>
+    <w:p>
+      <w:r>
+        <w:t xml:space="preserve">    </w:t>
+      </w:r>
+      <w:proofErr w:type="gramStart"/>
+      <w:r>
+        <w:t>credits</w:t>
+      </w:r>
+      <w:proofErr w:type="gramEnd"/>
+      <w:r>
+        <w:t xml:space="preserve"> INT NOT NULL,</w:t>
+      </w:r>
+    </w:p>
+    <w:p>
+      <w:r>
+        <w:t xml:space="preserve">    FOREIGN KEY (</w:t>
+      </w:r>
+      <w:proofErr w:type="spellStart"/>
+      <w:r>
+        <w:t>department_id</w:t>
+      </w:r>
+      <w:proofErr w:type="spellEnd"/>
+      <w:r>
+        <w:t xml:space="preserve">) REFERENCES </w:t>
+      </w:r>
+      <w:proofErr w:type="gramStart"/>
+      <w:r>
+        <w:t>Departments(</w:t>
+      </w:r>
+      <w:proofErr w:type="spellStart"/>
+      <w:proofErr w:type="gramEnd"/>
+      <w:r>
+        <w:t>department_id</w:t>
+      </w:r>
+      <w:proofErr w:type="spellEnd"/>
+      <w:r>
+        <w:t>),</w:t>
+      </w:r>
+    </w:p>
+    <w:p>
+      <w:r>
+        <w:t xml:space="preserve">    FOREIGN KEY (</w:t>
+      </w:r>
+      <w:proofErr w:type="spellStart"/>
+      <w:r>
+        <w:t>professor_id</w:t>
+      </w:r>
+      <w:proofErr w:type="spellEnd"/>
+      <w:r>
+        <w:t xml:space="preserve">) REFERENCES </w:t>
+      </w:r>
+      <w:proofErr w:type="gramStart"/>
+      <w:r>
+        <w:t>Professors(</w:t>
+      </w:r>
+      <w:proofErr w:type="spellStart"/>
+      <w:proofErr w:type="gramEnd"/>
+      <w:r>
+        <w:t>professor_id</w:t>
+      </w:r>
+      <w:proofErr w:type="spellEnd"/>
+      <w:r>
+        <w:t>)</w:t>
+      </w:r>
+    </w:p>
+    <w:p>
+      <w:r>
+        <w:t>);</w:t>
       </w:r>
     </w:p>
     <w:p/>
@@ -1009,6 +1634,289 @@
           <w:sz w:val="28"/>
         </w:rPr>
       </w:pPr>
+      <w:r>
+        <w:rPr>
+          <w:b/>
+          <w:sz w:val="28"/>
+        </w:rPr>
+        <w:t xml:space="preserve">#Insert Data into </w:t>
+      </w:r>
+      <w:r>
+        <w:rPr>
+          <w:b/>
+          <w:sz w:val="28"/>
+        </w:rPr>
+        <w:t>Courses</w:t>
+      </w:r>
+      <w:r>
+        <w:t xml:space="preserve"> </w:t>
+      </w:r>
+      <w:proofErr w:type="gramStart"/>
+      <w:r>
+        <w:rPr>
+          <w:b/>
+          <w:sz w:val="28"/>
+        </w:rPr>
+        <w:t>Table :</w:t>
+      </w:r>
+      <w:proofErr w:type="gramEnd"/>
+      <w:r>
+        <w:rPr>
+          <w:b/>
+          <w:sz w:val="28"/>
+        </w:rPr>
+        <w:t xml:space="preserve"> </w:t>
+      </w:r>
+    </w:p>
+    <w:p>
+      <w:pPr>
+        <w:ind w:left="720"/>
+      </w:pPr>
+      <w:r>
+        <w:t>INSERT INTO Courses (</w:t>
+      </w:r>
+      <w:proofErr w:type="spellStart"/>
+      <w:r>
+        <w:t>course_id</w:t>
+      </w:r>
+      <w:proofErr w:type="spellEnd"/>
+      <w:r>
+        <w:t xml:space="preserve">, </w:t>
+      </w:r>
+      <w:proofErr w:type="spellStart"/>
+      <w:r>
+        <w:t>course_name</w:t>
+      </w:r>
+      <w:proofErr w:type="spellEnd"/>
+      <w:r>
+        <w:t xml:space="preserve">, </w:t>
+      </w:r>
+      <w:proofErr w:type="spellStart"/>
+      <w:r>
+        <w:t>department_id</w:t>
+      </w:r>
+      <w:proofErr w:type="spellEnd"/>
+      <w:r>
+        <w:t xml:space="preserve">, </w:t>
+      </w:r>
+      <w:proofErr w:type="spellStart"/>
+      <w:r>
+        <w:t>professor_id</w:t>
+      </w:r>
+      <w:proofErr w:type="spellEnd"/>
+      <w:r>
+        <w:t>, credits) VALUES</w:t>
+      </w:r>
+    </w:p>
+    <w:p>
+      <w:pPr>
+        <w:ind w:left="720"/>
+      </w:pPr>
+      <w:r>
+        <w:t xml:space="preserve">(1, 'Introduction to Computer Science', 1, 1, </w:t>
+      </w:r>
+      <w:proofErr w:type="gramStart"/>
+      <w:r>
+        <w:t>3</w:t>
+      </w:r>
+      <w:proofErr w:type="gramEnd"/>
+      <w:r>
+        <w:t>),</w:t>
+      </w:r>
+    </w:p>
+    <w:p>
+      <w:pPr>
+        <w:ind w:left="720"/>
+      </w:pPr>
+      <w:r>
+        <w:t xml:space="preserve">(2, 'Data Structures and Algorithms', 1, 2, </w:t>
+      </w:r>
+      <w:proofErr w:type="gramStart"/>
+      <w:r>
+        <w:t>4</w:t>
+      </w:r>
+      <w:proofErr w:type="gramEnd"/>
+      <w:r>
+        <w:t>),</w:t>
+      </w:r>
+    </w:p>
+    <w:p>
+      <w:pPr>
+        <w:ind w:left="720"/>
+      </w:pPr>
+      <w:r>
+        <w:t xml:space="preserve">(3, 'Database Management Systems', 1, 3, </w:t>
+      </w:r>
+      <w:proofErr w:type="gramStart"/>
+      <w:r>
+        <w:t>3</w:t>
+      </w:r>
+      <w:proofErr w:type="gramEnd"/>
+      <w:r>
+        <w:t>),</w:t>
+      </w:r>
+    </w:p>
+    <w:p>
+      <w:pPr>
+        <w:ind w:left="720"/>
+      </w:pPr>
+      <w:r>
+        <w:t>(4, 'Digital Circuits', 2, 4, 4),</w:t>
+      </w:r>
+    </w:p>
+    <w:p>
+      <w:pPr>
+        <w:ind w:left="720"/>
+      </w:pPr>
+      <w:r>
+        <w:t xml:space="preserve">(5, 'Operating Systems', 1, 5, </w:t>
+      </w:r>
+      <w:proofErr w:type="gramStart"/>
+      <w:r>
+        <w:t>3</w:t>
+      </w:r>
+      <w:proofErr w:type="gramEnd"/>
+      <w:r>
+        <w:t>),</w:t>
+      </w:r>
+    </w:p>
+    <w:p>
+      <w:pPr>
+        <w:ind w:left="720"/>
+      </w:pPr>
+      <w:r>
+        <w:t xml:space="preserve">(6, 'Electromagnetic Fields', 2, 6, </w:t>
+      </w:r>
+      <w:proofErr w:type="gramStart"/>
+      <w:r>
+        <w:t>3</w:t>
+      </w:r>
+      <w:proofErr w:type="gramEnd"/>
+      <w:r>
+        <w:t>),</w:t>
+      </w:r>
+    </w:p>
+    <w:p>
+      <w:pPr>
+        <w:ind w:left="720"/>
+      </w:pPr>
+      <w:r>
+        <w:t>(7, 'Advanced Programming', 1, 7, 3),</w:t>
+      </w:r>
+    </w:p>
+    <w:p>
+      <w:pPr>
+        <w:ind w:left="720"/>
+      </w:pPr>
+      <w:r>
+        <w:t>(8, 'Control Systems', 2, 8, 4),</w:t>
+      </w:r>
+    </w:p>
+    <w:p>
+      <w:pPr>
+        <w:ind w:left="720"/>
+      </w:pPr>
+      <w:r>
+        <w:t xml:space="preserve">(9, 'Software Engineering', 1, 9, </w:t>
+      </w:r>
+      <w:proofErr w:type="gramStart"/>
+      <w:r>
+        <w:t>3</w:t>
+      </w:r>
+      <w:proofErr w:type="gramEnd"/>
+      <w:r>
+        <w:t>),</w:t>
+      </w:r>
+    </w:p>
+    <w:p>
+      <w:pPr>
+        <w:ind w:left="720"/>
+      </w:pPr>
+      <w:r>
+        <w:t>(10, 'Machine Learning', 1, 10, 4),</w:t>
+      </w:r>
+    </w:p>
+    <w:p>
+      <w:pPr>
+        <w:ind w:left="720"/>
+      </w:pPr>
+      <w:r>
+        <w:t xml:space="preserve">(11, 'Signal Processing', 2, 11, </w:t>
+      </w:r>
+      <w:proofErr w:type="gramStart"/>
+      <w:r>
+        <w:t>3</w:t>
+      </w:r>
+      <w:proofErr w:type="gramEnd"/>
+      <w:r>
+        <w:t>),</w:t>
+      </w:r>
+    </w:p>
+    <w:p>
+      <w:pPr>
+        <w:ind w:left="720"/>
+      </w:pPr>
+      <w:r>
+        <w:lastRenderedPageBreak/>
+        <w:t>(12, 'Microprocessors', 2, 12, 3),</w:t>
+      </w:r>
+    </w:p>
+    <w:p>
+      <w:pPr>
+        <w:ind w:left="720"/>
+      </w:pPr>
+      <w:r>
+        <w:t xml:space="preserve">(13, 'Computer Networks', 1, 13, </w:t>
+      </w:r>
+      <w:proofErr w:type="gramStart"/>
+      <w:r>
+        <w:t>3</w:t>
+      </w:r>
+      <w:proofErr w:type="gramEnd"/>
+      <w:r>
+        <w:t>),</w:t>
+      </w:r>
+    </w:p>
+    <w:p>
+      <w:pPr>
+        <w:ind w:left="720"/>
+      </w:pPr>
+      <w:r>
+        <w:t xml:space="preserve">(14, 'Artificial Intelligence', 1, 14, </w:t>
+      </w:r>
+      <w:proofErr w:type="gramStart"/>
+      <w:r>
+        <w:t>4</w:t>
+      </w:r>
+      <w:proofErr w:type="gramEnd"/>
+      <w:r>
+        <w:t>),</w:t>
+      </w:r>
+    </w:p>
+    <w:p>
+      <w:pPr>
+        <w:ind w:left="720"/>
+      </w:pPr>
+      <w:r>
+        <w:t xml:space="preserve">(15, 'Robotics', 2, 15, </w:t>
+      </w:r>
+      <w:proofErr w:type="gramStart"/>
+      <w:r>
+        <w:t>4</w:t>
+      </w:r>
+      <w:proofErr w:type="gramEnd"/>
+      <w:r>
+        <w:t>);</w:t>
+      </w:r>
+    </w:p>
+    <w:p/>
+    <w:p>
+      <w:pPr>
+        <w:rPr>
+          <w:b/>
+          <w:sz w:val="28"/>
+        </w:rPr>
+      </w:pPr>
     </w:p>
     <w:p>
       <w:pPr>
@@ -1040,13 +1948,15 @@
         </w:rPr>
         <w:t xml:space="preserve">Create  </w:t>
       </w:r>
-      <w:r>
-        <w:rPr>
-          <w:b/>
-          <w:sz w:val="28"/>
-        </w:rPr>
-        <w:t>Students</w:t>
-      </w:r>
+      <w:proofErr w:type="spellStart"/>
+      <w:r>
+        <w:rPr>
+          <w:b/>
+          <w:sz w:val="28"/>
+        </w:rPr>
+        <w:t>Enrollments</w:t>
+      </w:r>
+      <w:proofErr w:type="spellEnd"/>
       <w:proofErr w:type="gramEnd"/>
       <w:r>
         <w:rPr>
@@ -1063,1446 +1973,543 @@
       </w:r>
     </w:p>
     <w:p>
-      <w:r>
-        <w:t xml:space="preserve">   CREATE TABLE Students (</w:t>
-      </w:r>
-    </w:p>
-    <w:p>
-      <w:r>
+      <w:pPr>
+        <w:rPr>
+          <w:sz w:val="24"/>
+        </w:rPr>
+      </w:pPr>
+      <w:r>
+        <w:rPr>
+          <w:sz w:val="24"/>
+        </w:rPr>
+        <w:t xml:space="preserve">CREATE TABLE </w:t>
+      </w:r>
+      <w:proofErr w:type="spellStart"/>
+      <w:r>
+        <w:rPr>
+          <w:sz w:val="24"/>
+        </w:rPr>
+        <w:t>Enrollments</w:t>
+      </w:r>
+      <w:proofErr w:type="spellEnd"/>
+      <w:r>
+        <w:rPr>
+          <w:sz w:val="24"/>
+        </w:rPr>
+        <w:t xml:space="preserve"> (</w:t>
+      </w:r>
+    </w:p>
+    <w:p>
+      <w:pPr>
+        <w:rPr>
+          <w:sz w:val="24"/>
+        </w:rPr>
+      </w:pPr>
+      <w:r>
+        <w:rPr>
+          <w:sz w:val="24"/>
+        </w:rPr>
         <w:t xml:space="preserve">    </w:t>
       </w:r>
       <w:proofErr w:type="spellStart"/>
       <w:proofErr w:type="gramStart"/>
       <w:r>
+        <w:rPr>
+          <w:sz w:val="24"/>
+        </w:rPr>
+        <w:t>enrollment_id</w:t>
+      </w:r>
+      <w:proofErr w:type="spellEnd"/>
+      <w:proofErr w:type="gramEnd"/>
+      <w:r>
+        <w:rPr>
+          <w:sz w:val="24"/>
+        </w:rPr>
+        <w:t xml:space="preserve"> INT PRIMARY KEY,</w:t>
+      </w:r>
+    </w:p>
+    <w:p>
+      <w:pPr>
+        <w:rPr>
+          <w:sz w:val="24"/>
+        </w:rPr>
+      </w:pPr>
+      <w:r>
+        <w:rPr>
+          <w:sz w:val="24"/>
+        </w:rPr>
+        <w:t xml:space="preserve">    </w:t>
+      </w:r>
+      <w:proofErr w:type="spellStart"/>
+      <w:proofErr w:type="gramStart"/>
+      <w:r>
+        <w:rPr>
+          <w:sz w:val="24"/>
+        </w:rPr>
         <w:t>student_id</w:t>
       </w:r>
       <w:proofErr w:type="spellEnd"/>
       <w:proofErr w:type="gramEnd"/>
       <w:r>
-        <w:t xml:space="preserve"> INT PRIMARY KEY,</w:t>
-      </w:r>
-    </w:p>
-    <w:p>
-      <w:r>
+        <w:rPr>
+          <w:sz w:val="24"/>
+        </w:rPr>
+        <w:t xml:space="preserve"> INT,</w:t>
+      </w:r>
+    </w:p>
+    <w:p>
+      <w:pPr>
+        <w:rPr>
+          <w:sz w:val="24"/>
+        </w:rPr>
+      </w:pPr>
+      <w:r>
+        <w:rPr>
+          <w:sz w:val="24"/>
+        </w:rPr>
         <w:t xml:space="preserve">    </w:t>
       </w:r>
       <w:proofErr w:type="spellStart"/>
       <w:proofErr w:type="gramStart"/>
       <w:r>
-        <w:t>first_name</w:t>
-      </w:r>
-      <w:proofErr w:type="spellEnd"/>
-      <w:proofErr w:type="gramEnd"/>
-      <w:r>
-        <w:t xml:space="preserve"> VARCHAR(100) NOT NULL,</w:t>
-      </w:r>
-    </w:p>
-    <w:p>
-      <w:r>
+        <w:rPr>
+          <w:sz w:val="24"/>
+        </w:rPr>
+        <w:t>course_id</w:t>
+      </w:r>
+      <w:proofErr w:type="spellEnd"/>
+      <w:proofErr w:type="gramEnd"/>
+      <w:r>
+        <w:rPr>
+          <w:sz w:val="24"/>
+        </w:rPr>
+        <w:t xml:space="preserve"> INT,</w:t>
+      </w:r>
+    </w:p>
+    <w:p>
+      <w:pPr>
+        <w:rPr>
+          <w:sz w:val="24"/>
+        </w:rPr>
+      </w:pPr>
+      <w:r>
+        <w:rPr>
+          <w:sz w:val="24"/>
+        </w:rPr>
         <w:t xml:space="preserve">    </w:t>
       </w:r>
       <w:proofErr w:type="spellStart"/>
       <w:proofErr w:type="gramStart"/>
       <w:r>
-        <w:t>last_name</w:t>
-      </w:r>
-      <w:proofErr w:type="spellEnd"/>
-      <w:proofErr w:type="gramEnd"/>
-      <w:r>
-        <w:t xml:space="preserve"> VARCHAR(100) NOT NULL,</w:t>
-      </w:r>
-    </w:p>
-    <w:p>
-      <w:r>
+        <w:rPr>
+          <w:sz w:val="24"/>
+        </w:rPr>
+        <w:t>enrollment_date</w:t>
+      </w:r>
+      <w:proofErr w:type="spellEnd"/>
+      <w:proofErr w:type="gramEnd"/>
+      <w:r>
+        <w:rPr>
+          <w:sz w:val="24"/>
+        </w:rPr>
+        <w:t xml:space="preserve"> DATE,</w:t>
+      </w:r>
+    </w:p>
+    <w:p>
+      <w:pPr>
+        <w:rPr>
+          <w:sz w:val="24"/>
+        </w:rPr>
+      </w:pPr>
+      <w:r>
+        <w:rPr>
+          <w:sz w:val="24"/>
+        </w:rPr>
         <w:t xml:space="preserve">    </w:t>
       </w:r>
       <w:proofErr w:type="gramStart"/>
       <w:r>
-        <w:t>email</w:t>
-      </w:r>
-      <w:proofErr w:type="gramEnd"/>
-      <w:r>
-        <w:t xml:space="preserve"> VARCHAR(100) NOT NULL,</w:t>
-      </w:r>
-    </w:p>
-    <w:p>
-      <w:r>
-        <w:t xml:space="preserve">    </w:t>
-      </w:r>
-      <w:proofErr w:type="gramStart"/>
-      <w:r>
-        <w:t>phone</w:t>
-      </w:r>
-      <w:proofErr w:type="gramEnd"/>
-      <w:r>
-        <w:t xml:space="preserve"> VARCHAR(20) NOT NULL,</w:t>
-      </w:r>
-    </w:p>
-    <w:p>
-      <w:r>
-        <w:t xml:space="preserve">    </w:t>
-      </w:r>
-      <w:proofErr w:type="spellStart"/>
-      <w:proofErr w:type="gramStart"/>
-      <w:r>
-        <w:t>date_of_birth</w:t>
-      </w:r>
-      <w:proofErr w:type="spellEnd"/>
-      <w:proofErr w:type="gramEnd"/>
-      <w:r>
-        <w:t xml:space="preserve"> DATE NOT NULL,</w:t>
-      </w:r>
-    </w:p>
-    <w:p>
-      <w:r>
-        <w:t xml:space="preserve">    </w:t>
-      </w:r>
-      <w:proofErr w:type="spellStart"/>
-      <w:proofErr w:type="gramStart"/>
-      <w:r>
+        <w:rPr>
+          <w:sz w:val="24"/>
+        </w:rPr>
+        <w:t>grade</w:t>
+      </w:r>
+      <w:proofErr w:type="gramEnd"/>
+      <w:r>
+        <w:rPr>
+          <w:sz w:val="24"/>
+        </w:rPr>
+        <w:t xml:space="preserve"> VARCHAR(5),</w:t>
+      </w:r>
+    </w:p>
+    <w:p>
+      <w:pPr>
+        <w:rPr>
+          <w:sz w:val="24"/>
+        </w:rPr>
+      </w:pPr>
+      <w:r>
+        <w:rPr>
+          <w:sz w:val="24"/>
+        </w:rPr>
+        <w:t xml:space="preserve">    FOREIGN KEY (</w:t>
+      </w:r>
+      <w:proofErr w:type="spellStart"/>
+      <w:r>
+        <w:rPr>
+          <w:sz w:val="24"/>
+        </w:rPr>
+        <w:t>student_id</w:t>
+      </w:r>
+      <w:proofErr w:type="spellEnd"/>
+      <w:r>
+        <w:rPr>
+          <w:sz w:val="24"/>
+        </w:rPr>
+        <w:t xml:space="preserve">) REFERENCES </w:t>
+      </w:r>
+      <w:proofErr w:type="gramStart"/>
+      <w:r>
+        <w:rPr>
+          <w:sz w:val="24"/>
+        </w:rPr>
+        <w:t>Students(</w:t>
+      </w:r>
+      <w:proofErr w:type="spellStart"/>
+      <w:proofErr w:type="gramEnd"/>
+      <w:r>
+        <w:rPr>
+          <w:sz w:val="24"/>
+        </w:rPr>
+        <w:t>student_id</w:t>
+      </w:r>
+      <w:proofErr w:type="spellEnd"/>
+      <w:r>
+        <w:rPr>
+          <w:sz w:val="24"/>
+        </w:rPr>
+        <w:t>),</w:t>
+      </w:r>
+    </w:p>
+    <w:p>
+      <w:pPr>
+        <w:rPr>
+          <w:sz w:val="24"/>
+        </w:rPr>
+      </w:pPr>
+      <w:r>
+        <w:rPr>
+          <w:sz w:val="24"/>
+        </w:rPr>
+        <w:t xml:space="preserve">    FOREIGN KEY (</w:t>
+      </w:r>
+      <w:proofErr w:type="spellStart"/>
+      <w:r>
+        <w:rPr>
+          <w:sz w:val="24"/>
+        </w:rPr>
+        <w:t>course_id</w:t>
+      </w:r>
+      <w:proofErr w:type="spellEnd"/>
+      <w:r>
+        <w:rPr>
+          <w:sz w:val="24"/>
+        </w:rPr>
+        <w:t xml:space="preserve">) REFERENCES </w:t>
+      </w:r>
+      <w:proofErr w:type="gramStart"/>
+      <w:r>
+        <w:rPr>
+          <w:sz w:val="24"/>
+        </w:rPr>
+        <w:t>Courses(</w:t>
+      </w:r>
+      <w:proofErr w:type="spellStart"/>
+      <w:proofErr w:type="gramEnd"/>
+      <w:r>
+        <w:rPr>
+          <w:sz w:val="24"/>
+        </w:rPr>
+        <w:t>course_id</w:t>
+      </w:r>
+      <w:proofErr w:type="spellEnd"/>
+      <w:r>
+        <w:rPr>
+          <w:sz w:val="24"/>
+        </w:rPr>
+        <w:t>)</w:t>
+      </w:r>
+    </w:p>
+    <w:p>
+      <w:pPr>
+        <w:rPr>
+          <w:sz w:val="24"/>
+        </w:rPr>
+      </w:pPr>
+      <w:r>
+        <w:rPr>
+          <w:sz w:val="24"/>
+        </w:rPr>
+        <w:t>);</w:t>
+      </w:r>
+    </w:p>
+    <w:p>
+      <w:pPr>
+        <w:rPr>
+          <w:b/>
+          <w:sz w:val="28"/>
+        </w:rPr>
+      </w:pPr>
+      <w:r>
+        <w:rPr>
+          <w:b/>
+          <w:sz w:val="28"/>
+        </w:rPr>
+        <w:t xml:space="preserve">#Insert Data into </w:t>
+      </w:r>
+      <w:proofErr w:type="spellStart"/>
+      <w:r>
+        <w:rPr>
+          <w:b/>
+          <w:sz w:val="28"/>
+        </w:rPr>
+        <w:t>Enrollments</w:t>
+      </w:r>
+      <w:proofErr w:type="spellEnd"/>
+      <w:r>
+        <w:rPr>
+          <w:sz w:val="28"/>
+        </w:rPr>
+        <w:t xml:space="preserve"> </w:t>
+      </w:r>
+      <w:proofErr w:type="gramStart"/>
+      <w:r>
+        <w:rPr>
+          <w:b/>
+          <w:sz w:val="28"/>
+        </w:rPr>
+        <w:t>Table :</w:t>
+      </w:r>
+      <w:proofErr w:type="gramEnd"/>
+      <w:r>
+        <w:rPr>
+          <w:b/>
+          <w:sz w:val="28"/>
+        </w:rPr>
+        <w:t xml:space="preserve"> </w:t>
+      </w:r>
+    </w:p>
+    <w:p>
+      <w:pPr>
+        <w:rPr>
+          <w:sz w:val="24"/>
+        </w:rPr>
+      </w:pPr>
+      <w:r>
+        <w:rPr>
+          <w:sz w:val="24"/>
+        </w:rPr>
+        <w:t xml:space="preserve">INSERT INTO </w:t>
+      </w:r>
+      <w:proofErr w:type="spellStart"/>
+      <w:r>
+        <w:rPr>
+          <w:sz w:val="24"/>
+        </w:rPr>
+        <w:t>Enrollments</w:t>
+      </w:r>
+      <w:proofErr w:type="spellEnd"/>
+      <w:r>
+        <w:rPr>
+          <w:sz w:val="24"/>
+        </w:rPr>
+        <w:t xml:space="preserve"> (</w:t>
+      </w:r>
+      <w:proofErr w:type="spellStart"/>
+      <w:r>
+        <w:rPr>
+          <w:sz w:val="24"/>
+        </w:rPr>
+        <w:t>enrollment_id</w:t>
+      </w:r>
+      <w:proofErr w:type="spellEnd"/>
+      <w:r>
+        <w:rPr>
+          <w:sz w:val="24"/>
+        </w:rPr>
+        <w:t xml:space="preserve">, </w:t>
+      </w:r>
+      <w:proofErr w:type="spellStart"/>
+      <w:r>
+        <w:rPr>
+          <w:sz w:val="24"/>
+        </w:rPr>
+        <w:t>student_id</w:t>
+      </w:r>
+      <w:proofErr w:type="spellEnd"/>
+      <w:r>
+        <w:rPr>
+          <w:sz w:val="24"/>
+        </w:rPr>
+        <w:t xml:space="preserve">, </w:t>
+      </w:r>
+      <w:proofErr w:type="spellStart"/>
+      <w:r>
+        <w:rPr>
+          <w:sz w:val="24"/>
+        </w:rPr>
+        <w:t>course_id</w:t>
+      </w:r>
+      <w:proofErr w:type="spellEnd"/>
+      <w:r>
+        <w:rPr>
+          <w:sz w:val="24"/>
+        </w:rPr>
+        <w:t xml:space="preserve">, </w:t>
+      </w:r>
+      <w:proofErr w:type="spellStart"/>
+      <w:r>
+        <w:rPr>
+          <w:sz w:val="24"/>
+        </w:rPr>
         <w:t>enrollment_date</w:t>
       </w:r>
       <w:proofErr w:type="spellEnd"/>
-      <w:proofErr w:type="gramEnd"/>
-      <w:r>
-        <w:t xml:space="preserve"> DATE NOT NULL,</w:t>
-      </w:r>
-    </w:p>
-    <w:p>
-      <w:r>
-        <w:t xml:space="preserve">    </w:t>
-      </w:r>
-      <w:proofErr w:type="spellStart"/>
-      <w:proofErr w:type="gramStart"/>
-      <w:r>
-        <w:t>department_id</w:t>
-      </w:r>
-      <w:proofErr w:type="spellEnd"/>
-      <w:proofErr w:type="gramEnd"/>
-      <w:r>
-        <w:t xml:space="preserve"> INT,</w:t>
-      </w:r>
-    </w:p>
-    <w:p>
-      <w:r>
-        <w:t xml:space="preserve">    FOREIGN KEY (</w:t>
-      </w:r>
-      <w:proofErr w:type="spellStart"/>
-      <w:r>
-        <w:t>department_id</w:t>
-      </w:r>
-      <w:proofErr w:type="spellEnd"/>
-      <w:r>
-        <w:t xml:space="preserve">) REFERENCES </w:t>
-      </w:r>
-      <w:proofErr w:type="gramStart"/>
-      <w:r>
-        <w:t>Departments(</w:t>
-      </w:r>
-      <w:proofErr w:type="spellStart"/>
-      <w:proofErr w:type="gramEnd"/>
-      <w:r>
-        <w:t>department_id</w:t>
-      </w:r>
-      <w:proofErr w:type="spellEnd"/>
-      <w:r>
-        <w:t>)</w:t>
-      </w:r>
-    </w:p>
-    <w:p>
-      <w:r>
-        <w:t>);</w:t>
-      </w:r>
-    </w:p>
-    <w:p/>
-    <w:p>
-      <w:pPr>
-        <w:rPr>
-          <w:b/>
-          <w:sz w:val="28"/>
-        </w:rPr>
-      </w:pPr>
-      <w:r>
-        <w:rPr>
-          <w:b/>
-          <w:sz w:val="28"/>
-        </w:rPr>
-        <w:t xml:space="preserve">#Insert Data into </w:t>
-      </w:r>
-      <w:r>
-        <w:rPr>
-          <w:b/>
-          <w:sz w:val="28"/>
-        </w:rPr>
-        <w:t>Students</w:t>
-      </w:r>
-      <w:r>
-        <w:rPr>
-          <w:sz w:val="28"/>
-        </w:rPr>
-        <w:t xml:space="preserve"> </w:t>
-      </w:r>
-      <w:proofErr w:type="gramStart"/>
-      <w:r>
-        <w:rPr>
-          <w:b/>
-          <w:sz w:val="28"/>
-        </w:rPr>
-        <w:t>Table :</w:t>
-      </w:r>
-      <w:proofErr w:type="gramEnd"/>
-      <w:r>
-        <w:rPr>
-          <w:b/>
-          <w:sz w:val="28"/>
-        </w:rPr>
-        <w:t xml:space="preserve"> </w:t>
-      </w:r>
-    </w:p>
-    <w:p>
-      <w:r>
-        <w:t>INSERT INTO Students (</w:t>
-      </w:r>
-      <w:proofErr w:type="spellStart"/>
-      <w:r>
-        <w:t>student_id</w:t>
-      </w:r>
-      <w:proofErr w:type="spellEnd"/>
-      <w:r>
-        <w:t xml:space="preserve">, </w:t>
-      </w:r>
-      <w:proofErr w:type="spellStart"/>
-      <w:r>
-        <w:t>first_name</w:t>
-      </w:r>
-      <w:proofErr w:type="spellEnd"/>
-      <w:r>
-        <w:t xml:space="preserve">, </w:t>
-      </w:r>
-      <w:proofErr w:type="spellStart"/>
-      <w:r>
-        <w:t>last_name</w:t>
-      </w:r>
-      <w:proofErr w:type="spellEnd"/>
-      <w:r>
-        <w:t xml:space="preserve">, email, phone, </w:t>
-      </w:r>
-      <w:proofErr w:type="spellStart"/>
-      <w:r>
-        <w:t>date_of_birth</w:t>
-      </w:r>
-      <w:proofErr w:type="spellEnd"/>
-      <w:r>
-        <w:t xml:space="preserve">, </w:t>
-      </w:r>
-      <w:proofErr w:type="spellStart"/>
-      <w:r>
-        <w:t>enrollment_date</w:t>
-      </w:r>
-      <w:proofErr w:type="spellEnd"/>
-      <w:r>
-        <w:t xml:space="preserve">, </w:t>
-      </w:r>
-      <w:proofErr w:type="spellStart"/>
-      <w:r>
-        <w:t>department_id</w:t>
-      </w:r>
-      <w:proofErr w:type="spellEnd"/>
-      <w:r>
-        <w:t>) VALUES</w:t>
-      </w:r>
-    </w:p>
-    <w:p>
-      <w:r>
-        <w:t>(1, 'Amit', 'Sharma', 'amit.sharma@student.com', '9876543210', '2000-05-10', '2020-07-01', 1),</w:t>
-      </w:r>
-    </w:p>
-    <w:p>
-      <w:r>
-        <w:t>(2, '</w:t>
-      </w:r>
-      <w:proofErr w:type="spellStart"/>
-      <w:r>
-        <w:t>Neha</w:t>
-      </w:r>
-      <w:proofErr w:type="spellEnd"/>
-      <w:r>
-        <w:t>', '</w:t>
-      </w:r>
-      <w:proofErr w:type="spellStart"/>
-      <w:r>
-        <w:t>Verma</w:t>
-      </w:r>
-      <w:proofErr w:type="spellEnd"/>
-      <w:r>
-        <w:t>', 'neha.verma@student.com', '9887654321', '1999-11-22', '2019-08-15', 2),</w:t>
-      </w:r>
-    </w:p>
-    <w:p>
-      <w:r>
-        <w:t>(3, 'Raj', 'Kumar', 'raj.kumar@student.com', '9776123456', '2001-03-14', '2021-06-10', 3),</w:t>
-      </w:r>
-    </w:p>
-    <w:p>
-      <w:r>
-        <w:t>(4, 'Riya', '</w:t>
-      </w:r>
-      <w:proofErr w:type="spellStart"/>
-      <w:r>
-        <w:t>Iyer</w:t>
-      </w:r>
-      <w:proofErr w:type="spellEnd"/>
-      <w:r>
-        <w:t>', 'riya.iyer@student.com', '9845123456', '2000-07-05', '2020-09-20', 4),</w:t>
-      </w:r>
-    </w:p>
-    <w:p>
-      <w:r>
-        <w:t>(5, '</w:t>
-      </w:r>
-      <w:proofErr w:type="spellStart"/>
-      <w:r>
-        <w:t>Sahil</w:t>
-      </w:r>
-      <w:proofErr w:type="spellEnd"/>
-      <w:r>
-        <w:t>', 'Patel', 'sahil.patel@student.com', '9998765432', '1998-12-30', '2018-01-10', 5),</w:t>
-      </w:r>
-    </w:p>
-    <w:p>
-      <w:r>
-        <w:t>(6, 'Maya', 'Reddy', 'maya.reddy@student.com', '9876549876', '2001-02-20', '2020-11-01', 6),</w:t>
-      </w:r>
-    </w:p>
-    <w:p>
-      <w:r>
-        <w:t>(7, '</w:t>
-      </w:r>
-      <w:proofErr w:type="spellStart"/>
-      <w:r>
-        <w:t>Vikram</w:t>
-      </w:r>
-      <w:proofErr w:type="spellEnd"/>
-      <w:r>
-        <w:t>', 'Joshi', 'vikram.joshi@student.com', '9801122334', '1999-06-11', '2020-03-10', 7),</w:t>
-      </w:r>
-    </w:p>
-    <w:p>
-      <w:r>
-        <w:t>(8, '</w:t>
-      </w:r>
-      <w:proofErr w:type="spellStart"/>
-      <w:r>
-        <w:t>Pooja</w:t>
-      </w:r>
-      <w:proofErr w:type="spellEnd"/>
-      <w:r>
-        <w:t>', 'Gupta', 'pooja.gupta@student.com', '9888776655', '2001-07-14', '2020-08-30', 8),</w:t>
-      </w:r>
-    </w:p>
-    <w:p>
-      <w:r>
-        <w:t>(9, 'Sandeep', 'Kumar', 'sandeep.kumar@student.com', '9887765432', '1999-10-05', '2019-07-25', 9),</w:t>
-      </w:r>
-    </w:p>
-    <w:p>
-      <w:r>
-        <w:t>(10, 'Ravi', 'Mehta', 'ravi.mehta@student.com', '9712345678', '2000-04-22', '2020-12-15', 10),</w:t>
-      </w:r>
-    </w:p>
-    <w:p>
-      <w:r>
+      <w:r>
+        <w:rPr>
+          <w:sz w:val="24"/>
+        </w:rPr>
+        <w:t>, grade) VALUES</w:t>
+      </w:r>
+    </w:p>
+    <w:p>
+      <w:pPr>
+        <w:rPr>
+          <w:sz w:val="24"/>
+        </w:rPr>
+      </w:pPr>
+      <w:r>
+        <w:rPr>
+          <w:sz w:val="24"/>
+        </w:rPr>
+        <w:t>(1, 1, 1, '2020-07-01', 'A'),</w:t>
+      </w:r>
+    </w:p>
+    <w:p>
+      <w:pPr>
+        <w:rPr>
+          <w:sz w:val="24"/>
+        </w:rPr>
+      </w:pPr>
+      <w:r>
+        <w:rPr>
+          <w:sz w:val="24"/>
+        </w:rPr>
+        <w:t>(2, 1, 2, '2020-07-01', 'B'),</w:t>
+      </w:r>
+    </w:p>
+    <w:p>
+      <w:pPr>
+        <w:rPr>
+          <w:sz w:val="24"/>
+        </w:rPr>
+      </w:pPr>
+      <w:r>
+        <w:rPr>
+          <w:sz w:val="24"/>
+        </w:rPr>
+        <w:t>(3, 2, 3, '2019-08-15', 'A'),</w:t>
+      </w:r>
+    </w:p>
+    <w:p>
+      <w:pPr>
+        <w:rPr>
+          <w:sz w:val="24"/>
+        </w:rPr>
+      </w:pPr>
+      <w:r>
+        <w:rPr>
+          <w:sz w:val="24"/>
+        </w:rPr>
+        <w:t>(4, 3, 1, '2021-06-10', 'B'),</w:t>
+      </w:r>
+    </w:p>
+    <w:p>
+      <w:pPr>
+        <w:rPr>
+          <w:sz w:val="24"/>
+        </w:rPr>
+      </w:pPr>
+      <w:r>
+        <w:rPr>
+          <w:sz w:val="24"/>
+        </w:rPr>
+        <w:t>(5, 4, 5, '2020-09-20', 'C'),</w:t>
+      </w:r>
+    </w:p>
+    <w:p>
+      <w:pPr>
+        <w:rPr>
+          <w:sz w:val="24"/>
+        </w:rPr>
+      </w:pPr>
+      <w:r>
+        <w:rPr>
+          <w:sz w:val="24"/>
+        </w:rPr>
+        <w:t>(6, 5, 6, '2018-01-10', 'B'),</w:t>
+      </w:r>
+    </w:p>
+    <w:p>
+      <w:pPr>
+        <w:rPr>
+          <w:sz w:val="24"/>
+        </w:rPr>
+      </w:pPr>
+      <w:r>
+        <w:rPr>
+          <w:sz w:val="24"/>
+        </w:rPr>
+        <w:t>(7, 6, 7, '2020-11-01', 'A'),</w:t>
+      </w:r>
+    </w:p>
+    <w:p>
+      <w:pPr>
+        <w:rPr>
+          <w:sz w:val="24"/>
+        </w:rPr>
+      </w:pPr>
+      <w:r>
+        <w:rPr>
+          <w:sz w:val="24"/>
+        </w:rPr>
+        <w:t>(8, 7, 8, '2020-03-10', 'B'),</w:t>
+      </w:r>
+    </w:p>
+    <w:p>
+      <w:pPr>
+        <w:rPr>
+          <w:sz w:val="24"/>
+        </w:rPr>
+      </w:pPr>
+      <w:r>
+        <w:rPr>
+          <w:sz w:val="24"/>
+        </w:rPr>
+        <w:t>(9, 8, 9, '2020-08-30', 'A'),</w:t>
+      </w:r>
+    </w:p>
+    <w:p>
+      <w:pPr>
+        <w:rPr>
+          <w:sz w:val="24"/>
+        </w:rPr>
+      </w:pPr>
+      <w:r>
+        <w:rPr>
+          <w:sz w:val="24"/>
+        </w:rPr>
         <w:lastRenderedPageBreak/>
-        <w:t>(11, 'Anjali', 'Nair', 'anjali.nair@student.com', '9976543210', '2000-09-12', '2021-02-18', 1),</w:t>
-      </w:r>
-    </w:p>
-    <w:p>
-      <w:r>
-        <w:t>(12, 'Karan', 'Singh', 'karan.singh@student.com', '9765432109', '2001-01-05', '2021-03-12', 2),</w:t>
-      </w:r>
-    </w:p>
-    <w:p>
-      <w:r>
-        <w:t>(13, 'Shreya', 'Shukla', 'shreya.shukla@student.com', '9638527410', '2001-05-17', '2021-05-20', 3),</w:t>
-      </w:r>
-    </w:p>
-    <w:p>
-      <w:r>
-        <w:t>(14, 'Manish', 'Patel', 'manish.patel@student.com', '9348756234', '1999-08-19', '2020-09-05', 4),</w:t>
-      </w:r>
-    </w:p>
-    <w:p>
-      <w:r>
-        <w:t>(15, '</w:t>
-      </w:r>
-      <w:proofErr w:type="spellStart"/>
-      <w:r>
-        <w:t>Tanu</w:t>
-      </w:r>
-      <w:proofErr w:type="spellEnd"/>
-      <w:r>
-        <w:t>', 'Chopra', 'tanu.chopra@student.com', '9871234567', '2000-12-25', '2019-10-20', 5);</w:t>
-      </w:r>
-    </w:p>
-    <w:p>
-      <w:pPr>
-        <w:rPr>
-          <w:b/>
-          <w:sz w:val="28"/>
-        </w:rPr>
-      </w:pPr>
-      <w:r>
-        <w:rPr>
-          <w:b/>
-          <w:sz w:val="28"/>
-        </w:rPr>
-        <w:t>#</w:t>
-      </w:r>
-      <w:proofErr w:type="gramStart"/>
-      <w:r>
-        <w:rPr>
-          <w:b/>
-          <w:sz w:val="28"/>
-        </w:rPr>
-        <w:t xml:space="preserve">Create  </w:t>
-      </w:r>
-      <w:r>
-        <w:rPr>
-          <w:b/>
-          <w:sz w:val="28"/>
-        </w:rPr>
-        <w:t>Courses</w:t>
-      </w:r>
-      <w:proofErr w:type="gramEnd"/>
-      <w:r>
-        <w:t xml:space="preserve"> </w:t>
-      </w:r>
-      <w:r>
-        <w:rPr>
-          <w:b/>
-          <w:sz w:val="28"/>
-        </w:rPr>
-        <w:t>Table :</w:t>
-      </w:r>
-    </w:p>
-    <w:p>
-      <w:r>
-        <w:t>CREATE TABLE Courses (</w:t>
-      </w:r>
-    </w:p>
-    <w:p>
-      <w:r>
-        <w:t xml:space="preserve">    </w:t>
-      </w:r>
-      <w:proofErr w:type="spellStart"/>
-      <w:proofErr w:type="gramStart"/>
-      <w:r>
-        <w:t>course_id</w:t>
-      </w:r>
-      <w:proofErr w:type="spellEnd"/>
-      <w:proofErr w:type="gramEnd"/>
-      <w:r>
-        <w:t xml:space="preserve"> INT PRIMARY KEY,</w:t>
-      </w:r>
-    </w:p>
-    <w:p>
-      <w:r>
-        <w:t xml:space="preserve">    </w:t>
-      </w:r>
-      <w:proofErr w:type="spellStart"/>
-      <w:proofErr w:type="gramStart"/>
-      <w:r>
-        <w:t>course_name</w:t>
-      </w:r>
-      <w:proofErr w:type="spellEnd"/>
-      <w:proofErr w:type="gramEnd"/>
-      <w:r>
-        <w:t xml:space="preserve"> VARCHAR(100) NOT NULL,</w:t>
-      </w:r>
-    </w:p>
-    <w:p>
-      <w:r>
-        <w:t xml:space="preserve">    </w:t>
-      </w:r>
-      <w:proofErr w:type="spellStart"/>
-      <w:proofErr w:type="gramStart"/>
-      <w:r>
-        <w:t>department_id</w:t>
-      </w:r>
-      <w:proofErr w:type="spellEnd"/>
-      <w:proofErr w:type="gramEnd"/>
-      <w:r>
-        <w:t xml:space="preserve"> INT,</w:t>
-      </w:r>
-    </w:p>
-    <w:p>
-      <w:r>
-        <w:t xml:space="preserve">    </w:t>
-      </w:r>
-      <w:proofErr w:type="spellStart"/>
-      <w:proofErr w:type="gramStart"/>
-      <w:r>
-        <w:t>professor_id</w:t>
-      </w:r>
-      <w:proofErr w:type="spellEnd"/>
-      <w:proofErr w:type="gramEnd"/>
-      <w:r>
-        <w:t xml:space="preserve"> INT,</w:t>
-      </w:r>
-    </w:p>
-    <w:p>
-      <w:r>
-        <w:t xml:space="preserve">    </w:t>
-      </w:r>
-      <w:proofErr w:type="gramStart"/>
-      <w:r>
-        <w:t>credits</w:t>
-      </w:r>
-      <w:proofErr w:type="gramEnd"/>
-      <w:r>
-        <w:t xml:space="preserve"> INT NOT NULL,</w:t>
-      </w:r>
-    </w:p>
-    <w:p>
-      <w:r>
-        <w:t xml:space="preserve">    FOREIGN KEY (</w:t>
-      </w:r>
-      <w:proofErr w:type="spellStart"/>
-      <w:r>
-        <w:t>department_id</w:t>
-      </w:r>
-      <w:proofErr w:type="spellEnd"/>
-      <w:r>
-        <w:t xml:space="preserve">) REFERENCES </w:t>
-      </w:r>
-      <w:proofErr w:type="gramStart"/>
-      <w:r>
-        <w:t>Departments(</w:t>
-      </w:r>
-      <w:proofErr w:type="spellStart"/>
-      <w:proofErr w:type="gramEnd"/>
-      <w:r>
-        <w:t>department_id</w:t>
-      </w:r>
-      <w:proofErr w:type="spellEnd"/>
-      <w:r>
-        <w:t>),</w:t>
-      </w:r>
-    </w:p>
-    <w:p>
-      <w:r>
-        <w:t xml:space="preserve">    FOREIGN KEY (</w:t>
-      </w:r>
-      <w:proofErr w:type="spellStart"/>
-      <w:r>
-        <w:t>professor_id</w:t>
-      </w:r>
-      <w:proofErr w:type="spellEnd"/>
-      <w:r>
-        <w:t xml:space="preserve">) REFERENCES </w:t>
-      </w:r>
-      <w:proofErr w:type="gramStart"/>
-      <w:r>
-        <w:t>Professors(</w:t>
-      </w:r>
-      <w:proofErr w:type="spellStart"/>
-      <w:proofErr w:type="gramEnd"/>
-      <w:r>
-        <w:t>professor_id</w:t>
-      </w:r>
-      <w:proofErr w:type="spellEnd"/>
-      <w:r>
-        <w:t>)</w:t>
-      </w:r>
-    </w:p>
-    <w:p>
-      <w:r>
-        <w:t>);</w:t>
-      </w:r>
-    </w:p>
-    <w:p/>
-    <w:p>
-      <w:pPr>
-        <w:rPr>
-          <w:b/>
-          <w:sz w:val="28"/>
-        </w:rPr>
-      </w:pPr>
-      <w:r>
-        <w:rPr>
-          <w:b/>
-          <w:sz w:val="28"/>
-        </w:rPr>
-        <w:t xml:space="preserve">#Insert Data into </w:t>
-      </w:r>
-      <w:r>
-        <w:rPr>
-          <w:b/>
-          <w:sz w:val="28"/>
-        </w:rPr>
-        <w:t>Courses</w:t>
-      </w:r>
-      <w:r>
-        <w:t xml:space="preserve"> </w:t>
-      </w:r>
-      <w:proofErr w:type="gramStart"/>
-      <w:r>
-        <w:rPr>
-          <w:b/>
-          <w:sz w:val="28"/>
-        </w:rPr>
-        <w:t>Table :</w:t>
-      </w:r>
-      <w:proofErr w:type="gramEnd"/>
-      <w:r>
-        <w:rPr>
-          <w:b/>
-          <w:sz w:val="28"/>
-        </w:rPr>
-        <w:t xml:space="preserve"> </w:t>
-      </w:r>
-    </w:p>
-    <w:p>
-      <w:pPr>
-        <w:ind w:left="720"/>
-      </w:pPr>
-      <w:r>
-        <w:t>INSERT INTO Courses (</w:t>
-      </w:r>
-      <w:proofErr w:type="spellStart"/>
-      <w:r>
-        <w:t>course_id</w:t>
-      </w:r>
-      <w:proofErr w:type="spellEnd"/>
-      <w:r>
-        <w:t xml:space="preserve">, </w:t>
-      </w:r>
-      <w:proofErr w:type="spellStart"/>
-      <w:r>
-        <w:t>course_name</w:t>
-      </w:r>
-      <w:proofErr w:type="spellEnd"/>
-      <w:r>
-        <w:t xml:space="preserve">, </w:t>
-      </w:r>
-      <w:proofErr w:type="spellStart"/>
-      <w:r>
-        <w:t>department_id</w:t>
-      </w:r>
-      <w:proofErr w:type="spellEnd"/>
-      <w:r>
-        <w:t xml:space="preserve">, </w:t>
-      </w:r>
-      <w:proofErr w:type="spellStart"/>
-      <w:r>
-        <w:t>professor_id</w:t>
-      </w:r>
-      <w:proofErr w:type="spellEnd"/>
-      <w:r>
-        <w:t>, credits) VALUES</w:t>
-      </w:r>
-    </w:p>
-    <w:p>
-      <w:pPr>
-        <w:ind w:left="720"/>
-      </w:pPr>
-      <w:r>
-        <w:t xml:space="preserve">(1, 'Introduction to Computer Science', 1, 1, </w:t>
-      </w:r>
-      <w:proofErr w:type="gramStart"/>
-      <w:r>
-        <w:t>3</w:t>
-      </w:r>
-      <w:proofErr w:type="gramEnd"/>
-      <w:r>
-        <w:t>),</w:t>
-      </w:r>
-    </w:p>
-    <w:p>
-      <w:pPr>
-        <w:ind w:left="720"/>
-      </w:pPr>
-      <w:r>
-        <w:t xml:space="preserve">(2, 'Data Structures and Algorithms', 1, 2, </w:t>
-      </w:r>
-      <w:proofErr w:type="gramStart"/>
-      <w:r>
-        <w:t>4</w:t>
-      </w:r>
-      <w:proofErr w:type="gramEnd"/>
-      <w:r>
-        <w:t>),</w:t>
-      </w:r>
-    </w:p>
-    <w:p>
-      <w:pPr>
-        <w:ind w:left="720"/>
-      </w:pPr>
-      <w:r>
-        <w:t xml:space="preserve">(3, 'Database Management Systems', 1, 3, </w:t>
-      </w:r>
-      <w:proofErr w:type="gramStart"/>
-      <w:r>
-        <w:t>3</w:t>
-      </w:r>
-      <w:proofErr w:type="gramEnd"/>
-      <w:r>
-        <w:t>),</w:t>
-      </w:r>
-    </w:p>
-    <w:p>
-      <w:pPr>
-        <w:ind w:left="720"/>
-      </w:pPr>
-      <w:r>
-        <w:t>(4, 'Digital Circuits', 2, 4, 4),</w:t>
-      </w:r>
-    </w:p>
-    <w:p>
-      <w:pPr>
-        <w:ind w:left="720"/>
-      </w:pPr>
-      <w:r>
-        <w:t xml:space="preserve">(5, 'Operating Systems', 1, 5, </w:t>
-      </w:r>
-      <w:proofErr w:type="gramStart"/>
-      <w:r>
-        <w:t>3</w:t>
-      </w:r>
-      <w:proofErr w:type="gramEnd"/>
-      <w:r>
-        <w:t>),</w:t>
-      </w:r>
-    </w:p>
-    <w:p>
-      <w:pPr>
-        <w:ind w:left="720"/>
-      </w:pPr>
-      <w:r>
-        <w:t xml:space="preserve">(6, 'Electromagnetic Fields', 2, 6, </w:t>
-      </w:r>
-      <w:proofErr w:type="gramStart"/>
-      <w:r>
-        <w:t>3</w:t>
-      </w:r>
-      <w:proofErr w:type="gramEnd"/>
-      <w:r>
-        <w:t>),</w:t>
-      </w:r>
-    </w:p>
-    <w:p>
-      <w:pPr>
-        <w:ind w:left="720"/>
-      </w:pPr>
-      <w:r>
-        <w:t>(7, 'Advanced Programming', 1, 7, 3),</w:t>
-      </w:r>
-    </w:p>
-    <w:p>
-      <w:pPr>
-        <w:ind w:left="720"/>
-      </w:pPr>
-      <w:r>
-        <w:t>(8, 'Control Systems', 2, 8, 4),</w:t>
-      </w:r>
-    </w:p>
-    <w:p>
-      <w:pPr>
-        <w:ind w:left="720"/>
-      </w:pPr>
-      <w:r>
-        <w:t xml:space="preserve">(9, 'Software Engineering', 1, 9, </w:t>
-      </w:r>
-      <w:proofErr w:type="gramStart"/>
-      <w:r>
-        <w:t>3</w:t>
-      </w:r>
-      <w:proofErr w:type="gramEnd"/>
-      <w:r>
-        <w:t>),</w:t>
-      </w:r>
-    </w:p>
-    <w:p>
-      <w:pPr>
-        <w:ind w:left="720"/>
-      </w:pPr>
-      <w:r>
-        <w:t>(10, 'Machine Learning', 1, 10, 4),</w:t>
-      </w:r>
-    </w:p>
-    <w:p>
-      <w:pPr>
-        <w:ind w:left="720"/>
-      </w:pPr>
-      <w:r>
-        <w:t xml:space="preserve">(11, 'Signal Processing', 2, 11, </w:t>
-      </w:r>
-      <w:proofErr w:type="gramStart"/>
-      <w:r>
-        <w:t>3</w:t>
-      </w:r>
-      <w:proofErr w:type="gramEnd"/>
-      <w:r>
-        <w:t>),</w:t>
-      </w:r>
-    </w:p>
-    <w:p>
-      <w:pPr>
-        <w:ind w:left="720"/>
-      </w:pPr>
-      <w:r>
-        <w:t>(12, 'Microprocessors', 2, 12, 3),</w:t>
-      </w:r>
-    </w:p>
-    <w:p>
-      <w:pPr>
-        <w:ind w:left="720"/>
-      </w:pPr>
-      <w:r>
-        <w:lastRenderedPageBreak/>
-        <w:t xml:space="preserve">(13, 'Computer Networks', 1, 13, </w:t>
-      </w:r>
-      <w:proofErr w:type="gramStart"/>
-      <w:r>
-        <w:t>3</w:t>
-      </w:r>
-      <w:proofErr w:type="gramEnd"/>
-      <w:r>
-        <w:t>),</w:t>
-      </w:r>
-    </w:p>
-    <w:p>
-      <w:pPr>
-        <w:ind w:left="720"/>
-      </w:pPr>
-      <w:r>
-        <w:t xml:space="preserve">(14, 'Artificial Intelligence', 1, 14, </w:t>
-      </w:r>
-      <w:proofErr w:type="gramStart"/>
-      <w:r>
-        <w:t>4</w:t>
-      </w:r>
-      <w:proofErr w:type="gramEnd"/>
-      <w:r>
-        <w:t>),</w:t>
-      </w:r>
-    </w:p>
-    <w:p>
-      <w:pPr>
-        <w:ind w:left="720"/>
-      </w:pPr>
-      <w:r>
-        <w:t xml:space="preserve">(15, 'Robotics', 2, 15, </w:t>
-      </w:r>
-      <w:proofErr w:type="gramStart"/>
-      <w:r>
-        <w:t>4</w:t>
-      </w:r>
-      <w:proofErr w:type="gramEnd"/>
-      <w:r>
-        <w:t>);</w:t>
-      </w:r>
-    </w:p>
-    <w:p/>
-    <w:p>
-      <w:pPr>
-        <w:rPr>
-          <w:b/>
-          <w:sz w:val="28"/>
-        </w:rPr>
-      </w:pPr>
-    </w:p>
-    <w:p>
-      <w:pPr>
-        <w:rPr>
-          <w:b/>
-          <w:sz w:val="28"/>
-        </w:rPr>
-      </w:pPr>
-    </w:p>
-    <w:p>
-      <w:pPr>
-        <w:rPr>
-          <w:b/>
-          <w:sz w:val="28"/>
-        </w:rPr>
-      </w:pPr>
-      <w:r>
-        <w:rPr>
-          <w:b/>
-          <w:sz w:val="28"/>
-        </w:rPr>
-        <w:t>#</w:t>
-      </w:r>
-      <w:proofErr w:type="gramStart"/>
-      <w:r>
-        <w:rPr>
-          <w:b/>
-          <w:sz w:val="28"/>
-        </w:rPr>
-        <w:t xml:space="preserve">Create  </w:t>
-      </w:r>
-      <w:proofErr w:type="spellStart"/>
-      <w:r>
-        <w:rPr>
-          <w:b/>
-          <w:sz w:val="28"/>
-        </w:rPr>
-        <w:t>Enrollments</w:t>
-      </w:r>
-      <w:proofErr w:type="spellEnd"/>
-      <w:proofErr w:type="gramEnd"/>
-      <w:r>
-        <w:rPr>
-          <w:sz w:val="28"/>
-        </w:rPr>
-        <w:t xml:space="preserve"> </w:t>
-      </w:r>
-      <w:r>
-        <w:rPr>
-          <w:b/>
-          <w:sz w:val="28"/>
-        </w:rPr>
-        <w:t>Table :</w:t>
-      </w:r>
-    </w:p>
-    <w:p>
-      <w:pPr>
-        <w:rPr>
-          <w:sz w:val="24"/>
-        </w:rPr>
-      </w:pPr>
-      <w:r>
-        <w:rPr>
-          <w:sz w:val="24"/>
-        </w:rPr>
-        <w:t xml:space="preserve">CREATE TABLE </w:t>
-      </w:r>
-      <w:proofErr w:type="spellStart"/>
-      <w:r>
-        <w:rPr>
-          <w:sz w:val="24"/>
-        </w:rPr>
-        <w:t>Enrollments</w:t>
-      </w:r>
-      <w:proofErr w:type="spellEnd"/>
-      <w:r>
-        <w:rPr>
-          <w:sz w:val="24"/>
-        </w:rPr>
-        <w:t xml:space="preserve"> (</w:t>
-      </w:r>
-    </w:p>
-    <w:p>
-      <w:pPr>
-        <w:rPr>
-          <w:sz w:val="24"/>
-        </w:rPr>
-      </w:pPr>
-      <w:r>
-        <w:rPr>
-          <w:sz w:val="24"/>
-        </w:rPr>
-        <w:t xml:space="preserve">    </w:t>
-      </w:r>
-      <w:proofErr w:type="spellStart"/>
-      <w:proofErr w:type="gramStart"/>
-      <w:r>
-        <w:rPr>
-          <w:sz w:val="24"/>
-        </w:rPr>
-        <w:t>enrollment_id</w:t>
-      </w:r>
-      <w:proofErr w:type="spellEnd"/>
-      <w:proofErr w:type="gramEnd"/>
-      <w:r>
-        <w:rPr>
-          <w:sz w:val="24"/>
-        </w:rPr>
-        <w:t xml:space="preserve"> INT PRIMARY KEY,</w:t>
-      </w:r>
-    </w:p>
-    <w:p>
-      <w:pPr>
-        <w:rPr>
-          <w:sz w:val="24"/>
-        </w:rPr>
-      </w:pPr>
-      <w:r>
-        <w:rPr>
-          <w:sz w:val="24"/>
-        </w:rPr>
-        <w:t xml:space="preserve">    </w:t>
-      </w:r>
-      <w:proofErr w:type="spellStart"/>
-      <w:proofErr w:type="gramStart"/>
-      <w:r>
-        <w:rPr>
-          <w:sz w:val="24"/>
-        </w:rPr>
-        <w:t>student_id</w:t>
-      </w:r>
-      <w:proofErr w:type="spellEnd"/>
-      <w:proofErr w:type="gramEnd"/>
-      <w:r>
-        <w:rPr>
-          <w:sz w:val="24"/>
-        </w:rPr>
-        <w:t xml:space="preserve"> INT,</w:t>
-      </w:r>
-    </w:p>
-    <w:p>
-      <w:pPr>
-        <w:rPr>
-          <w:sz w:val="24"/>
-        </w:rPr>
-      </w:pPr>
-      <w:r>
-        <w:rPr>
-          <w:sz w:val="24"/>
-        </w:rPr>
-        <w:t xml:space="preserve">    </w:t>
-      </w:r>
-      <w:proofErr w:type="spellStart"/>
-      <w:proofErr w:type="gramStart"/>
-      <w:r>
-        <w:rPr>
-          <w:sz w:val="24"/>
-        </w:rPr>
-        <w:t>course_id</w:t>
-      </w:r>
-      <w:proofErr w:type="spellEnd"/>
-      <w:proofErr w:type="gramEnd"/>
-      <w:r>
-        <w:rPr>
-          <w:sz w:val="24"/>
-        </w:rPr>
-        <w:t xml:space="preserve"> INT,</w:t>
-      </w:r>
-    </w:p>
-    <w:p>
-      <w:pPr>
-        <w:rPr>
-          <w:sz w:val="24"/>
-        </w:rPr>
-      </w:pPr>
-      <w:r>
-        <w:rPr>
-          <w:sz w:val="24"/>
-        </w:rPr>
-        <w:t xml:space="preserve">    </w:t>
-      </w:r>
-      <w:proofErr w:type="spellStart"/>
-      <w:proofErr w:type="gramStart"/>
-      <w:r>
-        <w:rPr>
-          <w:sz w:val="24"/>
-        </w:rPr>
-        <w:t>enrollment_date</w:t>
-      </w:r>
-      <w:proofErr w:type="spellEnd"/>
-      <w:proofErr w:type="gramEnd"/>
-      <w:r>
-        <w:rPr>
-          <w:sz w:val="24"/>
-        </w:rPr>
-        <w:t xml:space="preserve"> DATE,</w:t>
-      </w:r>
-    </w:p>
-    <w:p>
-      <w:pPr>
-        <w:rPr>
-          <w:sz w:val="24"/>
-        </w:rPr>
-      </w:pPr>
-      <w:r>
-        <w:rPr>
-          <w:sz w:val="24"/>
-        </w:rPr>
-        <w:t xml:space="preserve">    </w:t>
-      </w:r>
-      <w:proofErr w:type="gramStart"/>
-      <w:r>
-        <w:rPr>
-          <w:sz w:val="24"/>
-        </w:rPr>
-        <w:t>grade</w:t>
-      </w:r>
-      <w:proofErr w:type="gramEnd"/>
-      <w:r>
-        <w:rPr>
-          <w:sz w:val="24"/>
-        </w:rPr>
-        <w:t xml:space="preserve"> VARCHAR(5),</w:t>
-      </w:r>
-    </w:p>
-    <w:p>
-      <w:pPr>
-        <w:rPr>
-          <w:sz w:val="24"/>
-        </w:rPr>
-      </w:pPr>
-      <w:r>
-        <w:rPr>
-          <w:sz w:val="24"/>
-        </w:rPr>
-        <w:t xml:space="preserve">    FOREIGN KEY (</w:t>
-      </w:r>
-      <w:proofErr w:type="spellStart"/>
-      <w:r>
-        <w:rPr>
-          <w:sz w:val="24"/>
-        </w:rPr>
-        <w:t>student_id</w:t>
-      </w:r>
-      <w:proofErr w:type="spellEnd"/>
-      <w:r>
-        <w:rPr>
-          <w:sz w:val="24"/>
-        </w:rPr>
-        <w:t xml:space="preserve">) REFERENCES </w:t>
-      </w:r>
-      <w:proofErr w:type="gramStart"/>
-      <w:r>
-        <w:rPr>
-          <w:sz w:val="24"/>
-        </w:rPr>
-        <w:t>Students(</w:t>
-      </w:r>
-      <w:proofErr w:type="spellStart"/>
-      <w:proofErr w:type="gramEnd"/>
-      <w:r>
-        <w:rPr>
-          <w:sz w:val="24"/>
-        </w:rPr>
-        <w:t>student_id</w:t>
-      </w:r>
-      <w:proofErr w:type="spellEnd"/>
-      <w:r>
-        <w:rPr>
-          <w:sz w:val="24"/>
-        </w:rPr>
-        <w:t>),</w:t>
-      </w:r>
-    </w:p>
-    <w:p>
-      <w:pPr>
-        <w:rPr>
-          <w:sz w:val="24"/>
-        </w:rPr>
-      </w:pPr>
-      <w:r>
-        <w:rPr>
-          <w:sz w:val="24"/>
-        </w:rPr>
-        <w:t xml:space="preserve">    FOREIGN KEY (</w:t>
-      </w:r>
-      <w:proofErr w:type="spellStart"/>
-      <w:r>
-        <w:rPr>
-          <w:sz w:val="24"/>
-        </w:rPr>
-        <w:t>course_id</w:t>
-      </w:r>
-      <w:proofErr w:type="spellEnd"/>
-      <w:r>
-        <w:rPr>
-          <w:sz w:val="24"/>
-        </w:rPr>
-        <w:t xml:space="preserve">) REFERENCES </w:t>
-      </w:r>
-      <w:proofErr w:type="gramStart"/>
-      <w:r>
-        <w:rPr>
-          <w:sz w:val="24"/>
-        </w:rPr>
-        <w:t>Courses(</w:t>
-      </w:r>
-      <w:proofErr w:type="spellStart"/>
-      <w:proofErr w:type="gramEnd"/>
-      <w:r>
-        <w:rPr>
-          <w:sz w:val="24"/>
-        </w:rPr>
-        <w:t>course_id</w:t>
-      </w:r>
-      <w:proofErr w:type="spellEnd"/>
-      <w:r>
-        <w:rPr>
-          <w:sz w:val="24"/>
-        </w:rPr>
-        <w:t>)</w:t>
-      </w:r>
-    </w:p>
-    <w:p>
-      <w:pPr>
-        <w:rPr>
-          <w:sz w:val="24"/>
-        </w:rPr>
-      </w:pPr>
-      <w:r>
-        <w:rPr>
-          <w:sz w:val="24"/>
-        </w:rPr>
-        <w:t>);</w:t>
-      </w:r>
-    </w:p>
-    <w:p>
-      <w:pPr>
-        <w:rPr>
-          <w:b/>
-          <w:sz w:val="28"/>
-        </w:rPr>
-      </w:pPr>
-      <w:r>
-        <w:rPr>
-          <w:b/>
-          <w:sz w:val="28"/>
-        </w:rPr>
-        <w:t xml:space="preserve">#Insert Data into </w:t>
-      </w:r>
-      <w:proofErr w:type="spellStart"/>
-      <w:r>
-        <w:rPr>
-          <w:b/>
-          <w:sz w:val="28"/>
-        </w:rPr>
-        <w:t>Enrollments</w:t>
-      </w:r>
-      <w:proofErr w:type="spellEnd"/>
-      <w:r>
-        <w:rPr>
-          <w:sz w:val="28"/>
-        </w:rPr>
-        <w:t xml:space="preserve"> </w:t>
-      </w:r>
-      <w:proofErr w:type="gramStart"/>
-      <w:r>
-        <w:rPr>
-          <w:b/>
-          <w:sz w:val="28"/>
-        </w:rPr>
-        <w:t>Table :</w:t>
-      </w:r>
-      <w:proofErr w:type="gramEnd"/>
-      <w:r>
-        <w:rPr>
-          <w:b/>
-          <w:sz w:val="28"/>
-        </w:rPr>
-        <w:t xml:space="preserve"> </w:t>
-      </w:r>
-    </w:p>
-    <w:p>
-      <w:pPr>
-        <w:rPr>
-          <w:sz w:val="24"/>
-        </w:rPr>
-      </w:pPr>
-      <w:r>
-        <w:rPr>
-          <w:sz w:val="24"/>
-        </w:rPr>
-        <w:t xml:space="preserve">INSERT INTO </w:t>
-      </w:r>
-      <w:proofErr w:type="spellStart"/>
-      <w:r>
-        <w:rPr>
-          <w:sz w:val="24"/>
-        </w:rPr>
-        <w:t>Enrollments</w:t>
-      </w:r>
-      <w:proofErr w:type="spellEnd"/>
-      <w:r>
-        <w:rPr>
-          <w:sz w:val="24"/>
-        </w:rPr>
-        <w:t xml:space="preserve"> (</w:t>
-      </w:r>
-      <w:proofErr w:type="spellStart"/>
-      <w:r>
-        <w:rPr>
-          <w:sz w:val="24"/>
-        </w:rPr>
-        <w:t>enrollment_id</w:t>
-      </w:r>
-      <w:proofErr w:type="spellEnd"/>
-      <w:r>
-        <w:rPr>
-          <w:sz w:val="24"/>
-        </w:rPr>
-        <w:t xml:space="preserve">, </w:t>
-      </w:r>
-      <w:proofErr w:type="spellStart"/>
-      <w:r>
-        <w:rPr>
-          <w:sz w:val="24"/>
-        </w:rPr>
-        <w:t>student_id</w:t>
-      </w:r>
-      <w:proofErr w:type="spellEnd"/>
-      <w:r>
-        <w:rPr>
-          <w:sz w:val="24"/>
-        </w:rPr>
-        <w:t xml:space="preserve">, </w:t>
-      </w:r>
-      <w:proofErr w:type="spellStart"/>
-      <w:r>
-        <w:rPr>
-          <w:sz w:val="24"/>
-        </w:rPr>
-        <w:t>course_id</w:t>
-      </w:r>
-      <w:proofErr w:type="spellEnd"/>
-      <w:r>
-        <w:rPr>
-          <w:sz w:val="24"/>
-        </w:rPr>
-        <w:t xml:space="preserve">, </w:t>
-      </w:r>
-      <w:proofErr w:type="spellStart"/>
-      <w:r>
-        <w:rPr>
-          <w:sz w:val="24"/>
-        </w:rPr>
-        <w:t>enrollment_date</w:t>
-      </w:r>
-      <w:proofErr w:type="spellEnd"/>
-      <w:r>
-        <w:rPr>
-          <w:sz w:val="24"/>
-        </w:rPr>
-        <w:t>, grade) VALUES</w:t>
-      </w:r>
-    </w:p>
-    <w:p>
-      <w:pPr>
-        <w:rPr>
-          <w:sz w:val="24"/>
-        </w:rPr>
-      </w:pPr>
-      <w:r>
-        <w:rPr>
-          <w:sz w:val="24"/>
-        </w:rPr>
-        <w:t>(1, 1, 1, '2020-07-01', 'A'),</w:t>
-      </w:r>
-    </w:p>
-    <w:p>
-      <w:pPr>
-        <w:rPr>
-          <w:sz w:val="24"/>
-        </w:rPr>
-      </w:pPr>
-      <w:r>
-        <w:rPr>
-          <w:sz w:val="24"/>
-        </w:rPr>
-        <w:t>(2, 1, 2, '2020-07-01', 'B'),</w:t>
-      </w:r>
-    </w:p>
-    <w:p>
-      <w:pPr>
-        <w:rPr>
-          <w:sz w:val="24"/>
-        </w:rPr>
-      </w:pPr>
-      <w:r>
-        <w:rPr>
-          <w:sz w:val="24"/>
-        </w:rPr>
-        <w:t>(3, 2, 3, '2019-08-15', 'A'),</w:t>
-      </w:r>
-    </w:p>
-    <w:p>
-      <w:pPr>
-        <w:rPr>
-          <w:sz w:val="24"/>
-        </w:rPr>
-      </w:pPr>
-      <w:r>
-        <w:rPr>
-          <w:sz w:val="24"/>
-        </w:rPr>
-        <w:t>(4, 3, 1, '2021-06-10', 'B'),</w:t>
-      </w:r>
-    </w:p>
-    <w:p>
-      <w:pPr>
-        <w:rPr>
-          <w:sz w:val="24"/>
-        </w:rPr>
-      </w:pPr>
-      <w:r>
-        <w:rPr>
-          <w:sz w:val="24"/>
-        </w:rPr>
-        <w:t>(5, 4, 5, '2020-09-20', 'C'),</w:t>
-      </w:r>
-    </w:p>
-    <w:p>
-      <w:pPr>
-        <w:rPr>
-          <w:sz w:val="24"/>
-        </w:rPr>
-      </w:pPr>
-      <w:r>
-        <w:rPr>
-          <w:sz w:val="24"/>
-        </w:rPr>
-        <w:t>(6, 5, 6, '2018-01-10', 'B'),</w:t>
-      </w:r>
-    </w:p>
-    <w:p>
-      <w:pPr>
-        <w:rPr>
-          <w:sz w:val="24"/>
-        </w:rPr>
-      </w:pPr>
-      <w:r>
-        <w:rPr>
-          <w:sz w:val="24"/>
-        </w:rPr>
-        <w:t>(7, 6, 7, '2020-11-01', 'A'),</w:t>
-      </w:r>
-    </w:p>
-    <w:p>
-      <w:pPr>
-        <w:rPr>
-          <w:sz w:val="24"/>
-        </w:rPr>
-      </w:pPr>
-      <w:r>
-        <w:rPr>
-          <w:sz w:val="24"/>
-        </w:rPr>
-        <w:t>(8, 7, 8, '2020-03-10', 'B'),</w:t>
-      </w:r>
-    </w:p>
-    <w:p>
-      <w:pPr>
-        <w:rPr>
-          <w:sz w:val="24"/>
-        </w:rPr>
-      </w:pPr>
-      <w:r>
-        <w:rPr>
-          <w:sz w:val="24"/>
-        </w:rPr>
-        <w:t>(9, 8, 9, '2020-08-30', 'A'),</w:t>
-      </w:r>
-    </w:p>
-    <w:p>
-      <w:pPr>
-        <w:rPr>
-          <w:sz w:val="24"/>
-        </w:rPr>
-      </w:pPr>
-      <w:r>
-        <w:rPr>
-          <w:sz w:val="24"/>
-        </w:rPr>
         <w:t>(10, 9, 10, '2019-07-25', 'C'),</w:t>
       </w:r>
     </w:p>
@@ -2516,7 +2523,6 @@
         <w:rPr>
           <w:sz w:val="24"/>
         </w:rPr>
-        <w:lastRenderedPageBreak/>
         <w:t>(11, 10, 11, '2020-12-15', 'A'),</w:t>
       </w:r>
     </w:p>
@@ -3340,8 +3346,6 @@
         </w:rPr>
         <w:t>;</w:t>
       </w:r>
-      <w:bookmarkStart w:id="0" w:name="_GoBack"/>
-      <w:bookmarkEnd w:id="0"/>
     </w:p>
     <w:p>
       <w:pPr>
@@ -3395,6 +3399,7 @@
         <w:ind w:left="720"/>
       </w:pPr>
       <w:r>
+        <w:lastRenderedPageBreak/>
         <w:t>FROM Students s</w:t>
       </w:r>
     </w:p>
@@ -3403,7 +3408,6 @@
         <w:ind w:left="720"/>
       </w:pPr>
       <w:r>
-        <w:lastRenderedPageBreak/>
         <w:t xml:space="preserve">INNER JOIN </w:t>
       </w:r>
       <w:proofErr w:type="spellStart"/>
@@ -3955,6 +3959,7 @@
     </w:p>
     <w:p>
       <w:r>
+        <w:lastRenderedPageBreak/>
         <w:t xml:space="preserve">JOIN students s ON </w:t>
       </w:r>
       <w:proofErr w:type="spellStart"/>
@@ -3973,7 +3978,6 @@
     </w:p>
     <w:p>
       <w:r>
-        <w:lastRenderedPageBreak/>
         <w:t xml:space="preserve">JOIN departments d on </w:t>
       </w:r>
       <w:proofErr w:type="spellStart"/>

</xml_diff>